<commit_message>
Update Software _Download guide
</commit_message>
<xml_diff>
--- a/Manual_docx/ECE595_Autonomous_LAB 2__BLDC  PMSM Sensorless Applications.docx
+++ b/Manual_docx/ECE595_Autonomous_LAB 2__BLDC  PMSM Sensorless Applications.docx
@@ -183,14 +183,6 @@
           <w:szCs w:val="48"/>
         </w:rPr>
         <w:tab/>
-      </w:r>
-      <w:r>
-        <w:rPr>
-          <w:rFonts w:ascii="Arial Bold" w:hAnsi="Arial Bold" w:cs="Arial Bold"/>
-          <w:color w:val="FF0000"/>
-          <w:sz w:val="48"/>
-          <w:szCs w:val="48"/>
-        </w:rPr>
         <w:t>Applications</w:t>
       </w:r>
     </w:p>
@@ -432,16 +424,7 @@
           <w:sz w:val="28"/>
           <w:szCs w:val="28"/>
         </w:rPr>
-        <w:t xml:space="preserve"> Mo</w:t>
-      </w:r>
-      <w:r>
-        <w:rPr>
-          <w:rFonts w:ascii="Times New Roman" w:hAnsi="Times New Roman"/>
-          <w:color w:val="000000"/>
-          <w:sz w:val="28"/>
-          <w:szCs w:val="28"/>
-        </w:rPr>
-        <w:t>tor.</w:t>
+        <w:t xml:space="preserve"> Motor.</w:t>
       </w:r>
     </w:p>
     <w:p>
@@ -668,7 +651,7 @@
             <v:path o:extrusionok="f" gradientshapeok="t" o:connecttype="rect"/>
             <o:lock v:ext="edit" aspectratio="t"/>
           </v:shapetype>
-          <v:shape id="_x0000_s1084" type="#_x0000_t75" style="position:absolute;margin-left:60.85pt;margin-top:445.9pt;width:110.3pt;height:140.9pt;z-index:-5;mso-position-horizontal-relative:page;mso-position-vertical-relative:page" o:allowincell="f">
+          <v:shape id="_x0000_s1084" type="#_x0000_t75" style="position:absolute;margin-left:60.85pt;margin-top:445.9pt;width:110.3pt;height:140.9pt;z-index:-2;mso-position-horizontal-relative:page;mso-position-vertical-relative:page" o:allowincell="f">
             <v:imagedata r:id="rId5" o:title=""/>
             <w10:wrap anchorx="page" anchory="page"/>
           </v:shape>
@@ -1734,7 +1717,7 @@
         </w:rPr>
         <w:lastRenderedPageBreak/>
         <w:pict w14:anchorId="453322F0">
-          <v:shape id="_x0000_s1083" type="#_x0000_t75" style="position:absolute;margin-left:198.3pt;margin-top:468.2pt;width:237.3pt;height:187.1pt;z-index:-9;mso-position-horizontal-relative:page;mso-position-vertical-relative:page" o:allowincell="f">
+          <v:shape id="_x0000_s1083" type="#_x0000_t75" style="position:absolute;margin-left:198.3pt;margin-top:468.2pt;width:237.3pt;height:187.1pt;z-index:-6;mso-position-horizontal-relative:page;mso-position-vertical-relative:page" o:allowincell="f">
             <v:imagedata r:id="rId6" o:title=""/>
             <w10:wrap anchorx="page" anchory="page"/>
           </v:shape>
@@ -1925,26 +1908,7 @@
           <w:szCs w:val="28"/>
         </w:rPr>
         <w:tab/>
-      </w:r>
-      <w:proofErr w:type="spellStart"/>
-      <w:r>
-        <w:rPr>
-          <w:rFonts w:ascii="Times New Roman" w:hAnsi="Times New Roman"/>
-          <w:color w:val="000000"/>
-          <w:sz w:val="28"/>
-          <w:szCs w:val="28"/>
-        </w:rPr>
-        <w:t>Kinetis</w:t>
-      </w:r>
-      <w:proofErr w:type="spellEnd"/>
-      <w:r>
-        <w:rPr>
-          <w:rFonts w:ascii="Times New Roman" w:hAnsi="Times New Roman"/>
-          <w:color w:val="000000"/>
-          <w:sz w:val="28"/>
-          <w:szCs w:val="28"/>
-        </w:rPr>
-        <w:t xml:space="preserve"> KV31F Freedom board (FRDM- KV31F).</w:t>
+        <w:t>Kinetis KV31F Freedom board (FRDM- KV31F).</w:t>
       </w:r>
     </w:p>
     <w:p>
@@ -1972,14 +1936,6 @@
           <w:szCs w:val="28"/>
         </w:rPr>
         <w:tab/>
-      </w:r>
-      <w:r>
-        <w:rPr>
-          <w:rFonts w:ascii="Times New Roman" w:hAnsi="Times New Roman"/>
-          <w:color w:val="000000"/>
-          <w:sz w:val="28"/>
-          <w:szCs w:val="28"/>
-        </w:rPr>
         <w:t>Three-phase low voltage power Freedom shield (FRDM-MC-LVBLDC) with</w:t>
       </w:r>
     </w:p>
@@ -2075,16 +2031,7 @@
           <w:sz w:val="28"/>
           <w:szCs w:val="28"/>
         </w:rPr>
-        <w:t>The FRDM-MC-LVBLDC low voltage evaluation board, in a shield form factor, effectively turns a Freedom development board platform into a complete</w:t>
-      </w:r>
-      <w:r>
-        <w:rPr>
-          <w:rFonts w:ascii="Times New Roman" w:hAnsi="Times New Roman"/>
-          <w:color w:val="000000"/>
-          <w:sz w:val="28"/>
-          <w:szCs w:val="28"/>
-        </w:rPr>
-        <w:t xml:space="preserve"> motor control reference design, compatible with existing Freedom development </w:t>
+        <w:t xml:space="preserve">The FRDM-MC-LVBLDC low voltage evaluation board, in a shield form factor, effectively turns a Freedom development board platform into a complete motor control reference design, compatible with existing Freedom development </w:t>
       </w:r>
       <w:r>
         <w:br/>
@@ -2152,7 +2099,7 @@
         </w:rPr>
         <w:lastRenderedPageBreak/>
         <w:pict w14:anchorId="55D02E19">
-          <v:shape id="_x0000_s1082" type="#_x0000_t75" style="position:absolute;margin-left:135.4pt;margin-top:393.7pt;width:341pt;height:218.8pt;z-index:-13;mso-position-horizontal-relative:page;mso-position-vertical-relative:page" o:allowincell="f">
+          <v:shape id="_x0000_s1082" type="#_x0000_t75" style="position:absolute;margin-left:135.4pt;margin-top:393.7pt;width:341pt;height:218.8pt;z-index:-10;mso-position-horizontal-relative:page;mso-position-vertical-relative:page" o:allowincell="f">
             <v:imagedata r:id="rId7" o:title=""/>
             <w10:wrap anchorx="page" anchory="page"/>
           </v:shape>
@@ -2239,27 +2186,7 @@
           <w:sz w:val="28"/>
           <w:szCs w:val="28"/>
         </w:rPr>
-        <w:t xml:space="preserve">The FRDM-KV31F is a low-cost development tool for the </w:t>
-      </w:r>
-      <w:proofErr w:type="spellStart"/>
-      <w:r>
-        <w:rPr>
-          <w:rFonts w:ascii="Times New Roman" w:hAnsi="Times New Roman"/>
-          <w:color w:val="000000"/>
-          <w:sz w:val="28"/>
-          <w:szCs w:val="28"/>
-        </w:rPr>
-        <w:t>Kinetis</w:t>
-      </w:r>
-      <w:proofErr w:type="spellEnd"/>
-      <w:r>
-        <w:rPr>
-          <w:rFonts w:ascii="Times New Roman" w:hAnsi="Times New Roman"/>
-          <w:color w:val="000000"/>
-          <w:sz w:val="28"/>
-          <w:szCs w:val="28"/>
-        </w:rPr>
-        <w:t xml:space="preserve"> V series KV3x MCU family built on the ARM® Cortex®-M4 processor.</w:t>
+        <w:t>The FRDM-KV31F is a low-cost development tool for the Kinetis V series KV3x MCU family built on the ARM® Cortex®-M4 processor.</w:t>
       </w:r>
     </w:p>
     <w:p>
@@ -2289,16 +2216,7 @@
           <w:sz w:val="28"/>
           <w:szCs w:val="28"/>
         </w:rPr>
-        <w:t xml:space="preserve">The FRDM-KV31F hardware is form-factor compatible with the Arduino™ R3 pin layout, providing a broad range of </w:t>
-      </w:r>
-      <w:r>
-        <w:rPr>
-          <w:rFonts w:ascii="Times New Roman" w:hAnsi="Times New Roman"/>
-          <w:color w:val="000000"/>
-          <w:sz w:val="28"/>
-          <w:szCs w:val="28"/>
-        </w:rPr>
-        <w:t>expansion board options, including FRDM-MC-</w:t>
+        <w:t>The FRDM-KV31F hardware is form-factor compatible with the Arduino™ R3 pin layout, providing a broad range of expansion board options, including FRDM-MC-</w:t>
       </w:r>
       <w:r>
         <w:br/>
@@ -2344,16 +2262,7 @@
           <w:sz w:val="28"/>
           <w:szCs w:val="28"/>
         </w:rPr>
-        <w:t>hardware embedded serial and debug adapter runn</w:t>
-      </w:r>
-      <w:r>
-        <w:rPr>
-          <w:rFonts w:ascii="Times New Roman" w:hAnsi="Times New Roman"/>
-          <w:color w:val="000000"/>
-          <w:sz w:val="28"/>
-          <w:szCs w:val="28"/>
-        </w:rPr>
-        <w:t xml:space="preserve">ing an </w:t>
+        <w:t xml:space="preserve">hardware embedded serial and debug adapter running an </w:t>
       </w:r>
       <w:r>
         <w:rPr>
@@ -2446,7 +2355,7 @@
           <w:noProof/>
         </w:rPr>
         <w:pict w14:anchorId="2E8557EA">
-          <v:polyline id="_x0000_s1081" style="position:absolute;z-index:-12;mso-position-horizontal-relative:page;mso-position-vertical-relative:page" points="425.25pt,436.5pt,473.25pt,436.5pt,473.25pt,390pt,425.25pt,390pt,425.25pt,436.5pt" coordsize="960,930" o:allowincell="f" filled="f" strokecolor="#385d89" strokeweight="2pt">
+          <v:polyline id="_x0000_s1081" style="position:absolute;z-index:-9;mso-position-horizontal-relative:page;mso-position-vertical-relative:page" points="425.25pt,436.5pt,473.25pt,436.5pt,473.25pt,390pt,425.25pt,390pt,425.25pt,436.5pt" coordsize="960,930" o:allowincell="f" filled="f" strokecolor="#385d89" strokeweight="2pt">
             <v:stroke joinstyle="bevel"/>
             <v:path arrowok="t"/>
             <w10:wrap anchorx="page" anchory="page"/>
@@ -2470,7 +2379,7 @@
           <w:noProof/>
         </w:rPr>
         <w:pict w14:anchorId="76D9630C">
-          <v:polyline id="_x0000_s1079" style="position:absolute;z-index:-10;mso-position-horizontal-relative:page;mso-position-vertical-relative:page" points="494pt,430.5pt,537.5pt,430.5pt,537.5pt,403.5pt,494pt,403.5pt,494pt,430.5pt" coordsize="870,540" o:allowincell="f" filled="f">
+          <v:polyline id="_x0000_s1079" style="position:absolute;z-index:-7;mso-position-horizontal-relative:page;mso-position-vertical-relative:page" points="494pt,430.5pt,537.5pt,430.5pt,537.5pt,403.5pt,494pt,403.5pt,494pt,430.5pt" coordsize="870,540" o:allowincell="f" filled="f">
             <v:stroke joinstyle="bevel"/>
             <v:path arrowok="t"/>
             <w10:wrap anchorx="page" anchory="page"/>
@@ -2482,7 +2391,7 @@
           <w:noProof/>
         </w:rPr>
         <w:pict w14:anchorId="4C8A75E3">
-          <v:polyline id="_x0000_s1080" style="position:absolute;z-index:-11;mso-position-horizontal-relative:page;mso-position-vertical-relative:page" points="494pt,427.45pt,494pt,400.45pt,537.5pt,400.45pt,537.5pt,427.45pt,537.5pt,427.45pt" coordsize="870,540" o:allowincell="f" stroked="f">
+          <v:polyline id="_x0000_s1080" style="position:absolute;z-index:-8;mso-position-horizontal-relative:page;mso-position-vertical-relative:page" points="494pt,427.45pt,494pt,400.45pt,537.5pt,400.45pt,537.5pt,427.45pt,537.5pt,427.45pt" coordsize="870,540" o:allowincell="f" stroked="f">
             <v:path arrowok="t"/>
             <w10:wrap anchorx="page" anchory="page"/>
           </v:polyline>
@@ -2789,14 +2698,6 @@
           <w:szCs w:val="28"/>
         </w:rPr>
         <w:tab/>
-      </w:r>
-      <w:r>
-        <w:rPr>
-          <w:rFonts w:ascii="Times New Roman" w:hAnsi="Times New Roman"/>
-          <w:color w:val="000000"/>
-          <w:sz w:val="28"/>
-          <w:szCs w:val="28"/>
-        </w:rPr>
         <w:t>board. There exists only one possible option.</w:t>
       </w:r>
     </w:p>
@@ -2860,14 +2761,6 @@
           <w:szCs w:val="28"/>
         </w:rPr>
         <w:tab/>
-      </w:r>
-      <w:r>
-        <w:rPr>
-          <w:rFonts w:ascii="Times New Roman" w:hAnsi="Times New Roman"/>
-          <w:color w:val="000000"/>
-          <w:sz w:val="28"/>
-          <w:szCs w:val="28"/>
-        </w:rPr>
         <w:t>the board.</w:t>
       </w:r>
     </w:p>
@@ -2887,7 +2780,7 @@
           <w:noProof/>
         </w:rPr>
         <w:pict w14:anchorId="0CB9BE8C">
-          <v:shape id="_x0000_s1078" type="#_x0000_t75" style="position:absolute;margin-left:95.7pt;margin-top:156.5pt;width:303.6pt;height:227.7pt;z-index:-28;mso-position-horizontal-relative:page;mso-position-vertical-relative:page" o:allowincell="f">
+          <v:shape id="_x0000_s1078" type="#_x0000_t75" style="position:absolute;margin-left:95.7pt;margin-top:156.5pt;width:303.6pt;height:227.7pt;z-index:-25;mso-position-horizontal-relative:page;mso-position-vertical-relative:page" o:allowincell="f">
             <v:imagedata r:id="rId8" o:title=""/>
             <w10:wrap type="topAndBottom" anchorx="page" anchory="page"/>
           </v:shape>
@@ -2972,14 +2865,6 @@
           <w:szCs w:val="28"/>
         </w:rPr>
         <w:tab/>
-      </w:r>
-      <w:r>
-        <w:rPr>
-          <w:rFonts w:ascii="Times New Roman" w:hAnsi="Times New Roman"/>
-          <w:color w:val="000000"/>
-          <w:sz w:val="28"/>
-          <w:szCs w:val="28"/>
-        </w:rPr>
         <w:t>connector</w:t>
       </w:r>
     </w:p>
@@ -3075,7 +2960,7 @@
         </w:rPr>
         <w:lastRenderedPageBreak/>
         <w:pict w14:anchorId="4CCFA5A6">
-          <v:shape id="_x0000_s1077" type="#_x0000_t75" style="position:absolute;margin-left:106.5pt;margin-top:1in;width:425.4pt;height:319pt;z-index:-50;mso-position-horizontal-relative:page;mso-position-vertical-relative:page" o:allowincell="f">
+          <v:shape id="_x0000_s1077" type="#_x0000_t75" style="position:absolute;margin-left:106.5pt;margin-top:1in;width:425.4pt;height:319pt;z-index:-47;mso-position-horizontal-relative:page;mso-position-vertical-relative:page" o:allowincell="f">
             <v:imagedata r:id="rId9" o:title=""/>
             <w10:wrap anchorx="page" anchory="page"/>
           </v:shape>
@@ -3086,7 +2971,7 @@
           <w:noProof/>
         </w:rPr>
         <w:pict w14:anchorId="5512B243">
-          <v:shape id="_x0000_s1076" type="#_x0000_t75" style="position:absolute;margin-left:99.8pt;margin-top:415.6pt;width:449.1pt;height:256.1pt;z-index:-49;mso-position-horizontal-relative:page;mso-position-vertical-relative:page" o:allowincell="f">
+          <v:shape id="_x0000_s1076" type="#_x0000_t75" style="position:absolute;margin-left:99.8pt;margin-top:415.6pt;width:449.1pt;height:256.1pt;z-index:-46;mso-position-horizontal-relative:page;mso-position-vertical-relative:page" o:allowincell="f">
             <v:imagedata r:id="rId10" o:title=""/>
             <w10:wrap anchorx="page" anchory="page"/>
           </v:shape>
@@ -3127,7 +3012,7 @@
         </w:rPr>
         <w:lastRenderedPageBreak/>
         <w:pict w14:anchorId="3F93898A">
-          <v:shape id="_x0000_s1074" type="#_x0000_t75" style="position:absolute;margin-left:195.1pt;margin-top:605.5pt;width:251.8pt;height:100.5pt;z-index:-7;mso-position-horizontal-relative:page;mso-position-vertical-relative:page" o:allowincell="f">
+          <v:shape id="_x0000_s1074" type="#_x0000_t75" style="position:absolute;margin-left:195.1pt;margin-top:605.5pt;width:251.8pt;height:100.5pt;z-index:-4;mso-position-horizontal-relative:page;mso-position-vertical-relative:page" o:allowincell="f">
             <v:imagedata r:id="rId11" o:title=""/>
             <w10:wrap anchorx="page" anchory="page"/>
           </v:shape>
@@ -3228,16 +3113,7 @@
           <w:sz w:val="28"/>
           <w:szCs w:val="28"/>
         </w:rPr>
-        <w:t xml:space="preserve">Install the following software on </w:t>
-      </w:r>
-      <w:r>
-        <w:rPr>
-          <w:rFonts w:ascii="Times New Roman" w:hAnsi="Times New Roman"/>
-          <w:color w:val="000000"/>
-          <w:sz w:val="28"/>
-          <w:szCs w:val="28"/>
-        </w:rPr>
-        <w:t xml:space="preserve">your PC to run and control BLDC </w:t>
+        <w:t xml:space="preserve">Install the following software on your PC to run and control BLDC </w:t>
       </w:r>
       <w:r>
         <w:rPr>
@@ -3296,7 +3172,6 @@
         <w:t xml:space="preserve">  </w:t>
       </w:r>
       <w:hyperlink r:id="rId12" w:history="1">
-        <w:proofErr w:type="spellStart"/>
         <w:r>
           <w:rPr>
             <w:rFonts w:ascii="Times New Roman" w:hAnsi="Times New Roman"/>
@@ -3306,19 +3181,7 @@
             <w:szCs w:val="28"/>
             <w:u w:val="single"/>
           </w:rPr>
-          <w:t>Kinetis</w:t>
-        </w:r>
-        <w:proofErr w:type="spellEnd"/>
-        <w:r>
-          <w:rPr>
-            <w:rFonts w:ascii="Times New Roman" w:hAnsi="Times New Roman"/>
-            <w:color w:val="0000FF"/>
-            <w:spacing w:val="-1"/>
-            <w:sz w:val="28"/>
-            <w:szCs w:val="28"/>
-            <w:u w:val="single"/>
-          </w:rPr>
-          <w:t xml:space="preserve"> Design Studio IDE v3.0 or higher</w:t>
+          <w:t>Kinetis Design Studio IDE v3.0 or higher</w:t>
         </w:r>
       </w:hyperlink>
     </w:p>
@@ -3388,14 +3251,6 @@
           <w:szCs w:val="28"/>
         </w:rPr>
         <w:tab/>
-      </w:r>
-      <w:r>
-        <w:rPr>
-          <w:rFonts w:ascii="Times New Roman" w:hAnsi="Times New Roman"/>
-          <w:color w:val="000000"/>
-          <w:sz w:val="28"/>
-          <w:szCs w:val="28"/>
-        </w:rPr>
         <w:t>(If you did not install it in the previous lab)</w:t>
       </w:r>
     </w:p>
@@ -3448,9 +3303,11 @@
           <w:sz w:val="36"/>
           <w:szCs w:val="36"/>
         </w:rPr>
-        <w:t xml:space="preserve">5. Building and debugging application using </w:t>
-      </w:r>
-      <w:proofErr w:type="spellStart"/>
+        <w:t xml:space="preserve">5. Building and debugging application using Kinetis </w:t>
+      </w:r>
+      <w:r>
+        <w:br/>
+      </w:r>
       <w:r>
         <w:rPr>
           <w:rFonts w:ascii="Arial Bold" w:hAnsi="Arial Bold" w:cs="Arial Bold"/>
@@ -3458,37 +3315,7 @@
           <w:sz w:val="36"/>
           <w:szCs w:val="36"/>
         </w:rPr>
-        <w:t>Kinetis</w:t>
-      </w:r>
-      <w:proofErr w:type="spellEnd"/>
-      <w:r>
-        <w:rPr>
-          <w:rFonts w:ascii="Arial Bold" w:hAnsi="Arial Bold" w:cs="Arial Bold"/>
-          <w:color w:val="006FC0"/>
-          <w:sz w:val="36"/>
-          <w:szCs w:val="36"/>
-        </w:rPr>
-        <w:t xml:space="preserve"> </w:t>
-      </w:r>
-      <w:r>
-        <w:br/>
-      </w:r>
-      <w:r>
-        <w:rPr>
-          <w:rFonts w:ascii="Arial Bold" w:hAnsi="Arial Bold" w:cs="Arial Bold"/>
-          <w:color w:val="006FC0"/>
-          <w:sz w:val="36"/>
-          <w:szCs w:val="36"/>
-        </w:rPr>
         <w:tab/>
-      </w:r>
-      <w:r>
-        <w:rPr>
-          <w:rFonts w:ascii="Arial Bold" w:hAnsi="Arial Bold" w:cs="Arial Bold"/>
-          <w:color w:val="006FC0"/>
-          <w:sz w:val="36"/>
-          <w:szCs w:val="36"/>
-        </w:rPr>
         <w:t>Design Studio (KDS) V. 3.</w:t>
       </w:r>
     </w:p>
@@ -3499,25 +3326,14 @@
         </w:tabs>
         <w:spacing w:before="261" w:after="0" w:line="322" w:lineRule="exact"/>
       </w:pPr>
-      <w:proofErr w:type="spellStart"/>
-      <w:r>
-        <w:rPr>
-          <w:rFonts w:ascii="Times New Roman" w:hAnsi="Times New Roman"/>
-          <w:color w:val="000000"/>
-          <w:sz w:val="28"/>
-          <w:szCs w:val="28"/>
-        </w:rPr>
-        <w:t>Kinetis</w:t>
-      </w:r>
-      <w:proofErr w:type="spellEnd"/>
-      <w:r>
-        <w:rPr>
-          <w:rFonts w:ascii="Times New Roman" w:hAnsi="Times New Roman"/>
-          <w:color w:val="000000"/>
-          <w:sz w:val="28"/>
-          <w:szCs w:val="28"/>
-        </w:rPr>
-        <w:t xml:space="preserve"> Design Studio known as KDS is IDE tool.</w:t>
+      <w:r>
+        <w:rPr>
+          <w:rFonts w:ascii="Times New Roman" w:hAnsi="Times New Roman"/>
+          <w:color w:val="000000"/>
+          <w:sz w:val="28"/>
+          <w:szCs w:val="28"/>
+        </w:rPr>
+        <w:t>Kinetis Design Studio known as KDS is IDE tool.</w:t>
       </w:r>
     </w:p>
     <w:p>
@@ -3611,16 +3427,7 @@
           <w:sz w:val="28"/>
           <w:szCs w:val="28"/>
         </w:rPr>
-        <w:t xml:space="preserve"> and mo</w:t>
-      </w:r>
-      <w:r>
-        <w:rPr>
-          <w:rFonts w:ascii="Times New Roman" w:hAnsi="Times New Roman"/>
-          <w:color w:val="000000"/>
-          <w:sz w:val="28"/>
-          <w:szCs w:val="28"/>
-        </w:rPr>
-        <w:t>re.</w:t>
+        <w:t xml:space="preserve"> and more.</w:t>
       </w:r>
     </w:p>
     <w:p>
@@ -3770,7 +3577,7 @@
         </w:rPr>
         <w:lastRenderedPageBreak/>
         <w:pict w14:anchorId="7C3DD6F5">
-          <v:shape id="_x0000_s1072" type="#_x0000_t75" style="position:absolute;margin-left:198.6pt;margin-top:386.5pt;width:215.3pt;height:289.1pt;z-index:-37;mso-position-horizontal-relative:page;mso-position-vertical-relative:page" o:allowincell="f">
+          <v:shape id="_x0000_s1072" type="#_x0000_t75" style="position:absolute;margin-left:198.6pt;margin-top:386.5pt;width:215.3pt;height:289.1pt;z-index:-34;mso-position-horizontal-relative:page;mso-position-vertical-relative:page" o:allowincell="f">
             <v:imagedata r:id="rId14" o:title=""/>
             <w10:wrap anchorx="page" anchory="page"/>
           </v:shape>
@@ -3879,7 +3686,7 @@
           <w:noProof/>
         </w:rPr>
         <w:pict w14:anchorId="1A103E97">
-          <v:shape id="_x0000_s1073" type="#_x0000_t75" style="position:absolute;margin-left:104.25pt;margin-top:153.55pt;width:359.9pt;height:163.3pt;z-index:-39;mso-position-horizontal-relative:page;mso-position-vertical-relative:page" o:allowincell="f">
+          <v:shape id="_x0000_s1073" type="#_x0000_t75" style="position:absolute;margin-left:104.25pt;margin-top:153.55pt;width:359.9pt;height:163.3pt;z-index:-36;mso-position-horizontal-relative:page;mso-position-vertical-relative:page" o:allowincell="f">
             <v:imagedata r:id="rId15" o:title=""/>
             <w10:wrap anchorx="page" anchory="page"/>
           </v:shape>
@@ -4207,7 +4014,7 @@
           <w:noProof/>
         </w:rPr>
         <w:pict w14:anchorId="6B6C665E">
-          <v:shape id="_x0000_s1071" type="#_x0000_t75" style="position:absolute;margin-left:118.5pt;margin-top:76pt;width:374.6pt;height:298.9pt;z-index:-14;mso-position-horizontal-relative:page;mso-position-vertical-relative:page" o:allowincell="f">
+          <v:shape id="_x0000_s1071" type="#_x0000_t75" style="position:absolute;margin-left:118.5pt;margin-top:76pt;width:374.6pt;height:298.9pt;z-index:-11;mso-position-horizontal-relative:page;mso-position-vertical-relative:page" o:allowincell="f">
             <v:imagedata r:id="rId16" o:title=""/>
             <w10:wrap type="topAndBottom" anchorx="page" anchory="page"/>
           </v:shape>
@@ -4405,7 +4212,7 @@
         </w:rPr>
         <w:lastRenderedPageBreak/>
         <w:pict w14:anchorId="38A01D9C">
-          <v:shape id="_x0000_s1070" type="#_x0000_t75" style="position:absolute;margin-left:202.2pt;margin-top:1in;width:234.8pt;height:236.3pt;z-index:-48;mso-position-horizontal-relative:page;mso-position-vertical-relative:page" o:allowincell="f">
+          <v:shape id="_x0000_s1070" type="#_x0000_t75" style="position:absolute;margin-left:202.2pt;margin-top:1in;width:234.8pt;height:236.3pt;z-index:-45;mso-position-horizontal-relative:page;mso-position-vertical-relative:page" o:allowincell="f">
             <v:imagedata r:id="rId17" o:title=""/>
             <w10:wrap anchorx="page" anchory="page"/>
           </v:shape>
@@ -4730,7 +4537,7 @@
         </w:rPr>
         <w:lastRenderedPageBreak/>
         <w:pict w14:anchorId="719CAE14">
-          <v:shape id="_x0000_s1069" type="#_x0000_t75" style="position:absolute;margin-left:169.8pt;margin-top:1in;width:272.2pt;height:358.5pt;z-index:-47;mso-position-horizontal-relative:page;mso-position-vertical-relative:page" o:allowincell="f">
+          <v:shape id="_x0000_s1069" type="#_x0000_t75" style="position:absolute;margin-left:169.8pt;margin-top:1in;width:272.2pt;height:358.5pt;z-index:-44;mso-position-horizontal-relative:page;mso-position-vertical-relative:page" o:allowincell="f">
             <v:imagedata r:id="rId18" o:title=""/>
             <w10:wrap anchorx="page" anchory="page"/>
           </v:shape>
@@ -5107,17 +4914,7 @@
           <w:sz w:val="28"/>
           <w:szCs w:val="28"/>
         </w:rPr>
-        <w:t xml:space="preserve">uild </w:t>
-      </w:r>
-      <w:r>
-        <w:rPr>
-          <w:rFonts w:ascii="Times New Roman" w:hAnsi="Times New Roman"/>
-          <w:color w:val="000000"/>
-          <w:spacing w:val="1"/>
-          <w:sz w:val="28"/>
-          <w:szCs w:val="28"/>
-        </w:rPr>
-        <w:t xml:space="preserve">Icon. </w:t>
+        <w:t xml:space="preserve">uild Icon. </w:t>
       </w:r>
       <w:r>
         <w:rPr>
@@ -5186,7 +4983,7 @@
         </w:rPr>
         <w:lastRenderedPageBreak/>
         <w:pict w14:anchorId="22CF2F40">
-          <v:shape id="_x0000_s1068" type="#_x0000_t75" style="position:absolute;margin-left:95pt;margin-top:1in;width:440.3pt;height:267pt;z-index:-38;mso-position-horizontal-relative:page;mso-position-vertical-relative:page" o:allowincell="f">
+          <v:shape id="_x0000_s1068" type="#_x0000_t75" style="position:absolute;margin-left:95pt;margin-top:1in;width:440.3pt;height:267pt;z-index:-35;mso-position-horizontal-relative:page;mso-position-vertical-relative:page" o:allowincell="f">
             <v:imagedata r:id="rId19" o:title=""/>
             <w10:wrap type="topAndBottom" anchorx="page" anchory="page"/>
           </v:shape>
@@ -5268,7 +5065,7 @@
           <w:noProof/>
         </w:rPr>
         <w:pict w14:anchorId="01547901">
-          <v:shape id="_x0000_s1067" type="#_x0000_t75" style="position:absolute;margin-left:428.35pt;margin-top:386.6pt;width:27.4pt;height:18.1pt;z-index:-36;mso-position-horizontal-relative:page;mso-position-vertical-relative:page" o:allowincell="f">
+          <v:shape id="_x0000_s1067" type="#_x0000_t75" style="position:absolute;margin-left:428.35pt;margin-top:386.6pt;width:27.4pt;height:18.1pt;z-index:-33;mso-position-horizontal-relative:page;mso-position-vertical-relative:page" o:allowincell="f">
             <v:imagedata r:id="rId20" o:title=""/>
             <w10:wrap anchorx="page" anchory="page"/>
           </v:shape>
@@ -5328,19 +5125,8 @@
         <w:rPr>
           <w:noProof/>
         </w:rPr>
-        <w:pict w14:anchorId="20B2CB2B">
-          <v:shape id="_x0000_s1066" type="#_x0000_t75" style="position:absolute;margin-left:40.25pt;margin-top:425pt;width:456.8pt;height:255.7pt;z-index:-35;mso-position-horizontal-relative:page;mso-position-vertical-relative:page" o:allowincell="f">
-            <v:imagedata r:id="rId21" o:title=""/>
-            <w10:wrap anchorx="page" anchory="page"/>
-          </v:shape>
-        </w:pict>
-      </w:r>
-      <w:r>
-        <w:rPr>
-          <w:noProof/>
-        </w:rPr>
-        <w:pict w14:anchorId="0629061F">
-          <v:polyline id="_x0000_s1065" style="position:absolute;z-index:-34;mso-position-horizontal:absolute;mso-position-horizontal-relative:page;mso-position-vertical:absolute;mso-position-vertical-relative:page" points="212.75pt,131.5pt,235.25pt,131.5pt,235.25pt,107.5pt,212.75pt,107.5pt,212.75pt,131.5pt" coordsize="450,480" o:allowincell="f" filled="f" strokecolor="red" strokeweight="2pt">
+        <w:pict w14:anchorId="6EDC758A">
+          <v:polyline id="_x0000_s1064" style="position:absolute;z-index:-30;mso-position-horizontal-relative:page;mso-position-vertical-relative:page" points="300.5pt,479.25pt,329pt,479.25pt,329pt,450.75pt,300.5pt,450.75pt,300.5pt,479.25pt" coordsize="570,570" o:allowincell="f" filled="f" strokecolor="red" strokeweight="2pt">
             <v:stroke joinstyle="bevel"/>
             <v:path arrowok="t"/>
             <w10:wrap anchorx="page" anchory="page"/>
@@ -5351,8 +5137,19 @@
         <w:rPr>
           <w:noProof/>
         </w:rPr>
-        <w:pict w14:anchorId="6EDC758A">
-          <v:polyline id="_x0000_s1064" style="position:absolute;z-index:-33;mso-position-horizontal:absolute;mso-position-horizontal-relative:page;mso-position-vertical:absolute;mso-position-vertical-relative:page" points="356pt,470.7pt,384.5pt,470.7pt,384.5pt,442.2pt,356pt,442.2pt,356pt,470.7pt" coordsize="570,570" o:allowincell="f" filled="f" strokecolor="red" strokeweight="2pt">
+        <w:pict w14:anchorId="20B2CB2B">
+          <v:shape id="_x0000_s1066" type="#_x0000_t75" style="position:absolute;margin-left:40.25pt;margin-top:425pt;width:456.8pt;height:255.7pt;z-index:-32;mso-position-horizontal-relative:page;mso-position-vertical-relative:page" o:allowincell="f">
+            <v:imagedata r:id="rId21" o:title=""/>
+            <w10:wrap anchorx="page" anchory="page"/>
+          </v:shape>
+        </w:pict>
+      </w:r>
+      <w:r>
+        <w:rPr>
+          <w:noProof/>
+        </w:rPr>
+        <w:pict w14:anchorId="0629061F">
+          <v:polyline id="_x0000_s1065" style="position:absolute;z-index:-31;mso-position-horizontal:absolute;mso-position-horizontal-relative:page;mso-position-vertical:absolute;mso-position-vertical-relative:page" points="212.75pt,131.5pt,235.25pt,131.5pt,235.25pt,107.5pt,212.75pt,107.5pt,212.75pt,131.5pt" coordsize="450,480" o:allowincell="f" filled="f" strokecolor="red" strokeweight="2pt">
             <v:stroke joinstyle="bevel"/>
             <v:path arrowok="t"/>
             <w10:wrap anchorx="page" anchory="page"/>
@@ -5394,7 +5191,7 @@
         </w:rPr>
         <w:lastRenderedPageBreak/>
         <w:pict w14:anchorId="1A962004">
-          <v:shape id="_x0000_s1063" type="#_x0000_t75" style="position:absolute;margin-left:54pt;margin-top:144.4pt;width:7in;height:343.3pt;z-index:-20;mso-position-horizontal-relative:page;mso-position-vertical-relative:page" o:allowincell="f">
+          <v:shape id="_x0000_s1063" type="#_x0000_t75" style="position:absolute;margin-left:54pt;margin-top:144.4pt;width:7in;height:343.3pt;z-index:-17;mso-position-horizontal-relative:page;mso-position-vertical-relative:page" o:allowincell="f">
             <v:imagedata r:id="rId22" o:title=""/>
             <w10:wrap anchorx="page" anchory="page"/>
           </v:shape>
@@ -5487,14 +5284,6 @@
           <w:szCs w:val="28"/>
         </w:rPr>
         <w:tab/>
-      </w:r>
-      <w:r>
-        <w:rPr>
-          <w:rFonts w:ascii="Times New Roman" w:hAnsi="Times New Roman"/>
-          <w:color w:val="000000"/>
-          <w:sz w:val="28"/>
-          <w:szCs w:val="28"/>
-        </w:rPr>
         <w:t>(instead of the ones that already existed).</w:t>
       </w:r>
     </w:p>
@@ -5634,7 +5423,7 @@
           <w:noProof/>
         </w:rPr>
         <w:pict w14:anchorId="0C56F27A">
-          <v:polyline id="_x0000_s1062" style="position:absolute;z-index:-19;mso-position-horizontal-relative:page;mso-position-vertical-relative:page" points="56.25pt,321.85pt,174.75pt,321.85pt,174.75pt,302.35pt,56.25pt,302.35pt,56.25pt,321.85pt" coordsize="2370,390" o:allowincell="f" filled="f" strokecolor="red" strokeweight="2pt">
+          <v:polyline id="_x0000_s1062" style="position:absolute;z-index:-16;mso-position-horizontal-relative:page;mso-position-vertical-relative:page" points="56.25pt,321.85pt,174.75pt,321.85pt,174.75pt,302.35pt,56.25pt,302.35pt,56.25pt,321.85pt" coordsize="2370,390" o:allowincell="f" filled="f" strokecolor="red" strokeweight="2pt">
             <v:stroke joinstyle="bevel"/>
             <v:path arrowok="t"/>
             <w10:wrap anchorx="page" anchory="page"/>
@@ -5846,14 +5635,6 @@
           <w:szCs w:val="28"/>
         </w:rPr>
         <w:tab/>
-      </w:r>
-      <w:r>
-        <w:rPr>
-          <w:rFonts w:ascii="Times New Roman" w:hAnsi="Times New Roman"/>
-          <w:color w:val="000000"/>
-          <w:sz w:val="28"/>
-          <w:szCs w:val="28"/>
-        </w:rPr>
         <w:t xml:space="preserve">Debug - USB port” and </w:t>
       </w:r>
       <w:r>
@@ -5943,7 +5724,7 @@
         </w:rPr>
         <w:lastRenderedPageBreak/>
         <w:pict w14:anchorId="7EA0EE8F">
-          <v:shape id="_x0000_s1061" type="#_x0000_t75" style="position:absolute;margin-left:88.7pt;margin-top:1in;width:389.2pt;height:312.8pt;z-index:-41;mso-position-horizontal-relative:page;mso-position-vertical-relative:page" o:allowincell="f">
+          <v:shape id="_x0000_s1061" type="#_x0000_t75" style="position:absolute;margin-left:88.7pt;margin-top:1in;width:389.2pt;height:312.8pt;z-index:-38;mso-position-horizontal-relative:page;mso-position-vertical-relative:page" o:allowincell="f">
             <v:imagedata r:id="rId23" o:title=""/>
             <w10:wrap anchorx="page" anchory="page"/>
           </v:shape>
@@ -6295,7 +6076,7 @@
           <w:noProof/>
         </w:rPr>
         <w:pict w14:anchorId="7EECE5A6">
-          <v:shape id="_x0000_s1060" type="#_x0000_t75" style="position:absolute;margin-left:86.75pt;margin-top:487.35pt;width:468pt;height:189.3pt;z-index:-40;mso-position-horizontal-relative:page;mso-position-vertical-relative:page" o:allowincell="f">
+          <v:shape id="_x0000_s1060" type="#_x0000_t75" style="position:absolute;margin-left:86.75pt;margin-top:487.35pt;width:468pt;height:189.3pt;z-index:-37;mso-position-horizontal-relative:page;mso-position-vertical-relative:page" o:allowincell="f">
             <v:imagedata r:id="rId24" o:title=""/>
             <w10:wrap anchorx="page" anchory="page"/>
           </v:shape>
@@ -6539,60 +6320,60 @@
         <w:rPr>
           <w:noProof/>
         </w:rPr>
-        <w:pict w14:anchorId="6132FB54">
-          <v:shape id="_x0000_s1059" type="#_x0000_t75" style="position:absolute;margin-left:54pt;margin-top:142.55pt;width:468pt;height:350.9pt;z-index:-23;mso-position-horizontal-relative:page;mso-position-vertical-relative:page" o:allowincell="f">
-            <v:imagedata r:id="rId25" o:title=""/>
-            <w10:wrap type="topAndBottom" anchorx="page" anchory="page"/>
-          </v:shape>
-        </w:pict>
-      </w:r>
-      <w:r>
-        <w:rPr>
-          <w:rFonts w:ascii="Times New Roman" w:hAnsi="Times New Roman"/>
-          <w:color w:val="000000"/>
-          <w:sz w:val="28"/>
-          <w:szCs w:val="28"/>
-        </w:rPr>
-        <w:t>15.Click on Resume or press F8 on the keyboard.</w:t>
-      </w:r>
-    </w:p>
-    <w:p>
-      <w:pPr>
-        <w:tabs>
-          <w:tab w:val="left" w:pos="360"/>
-        </w:tabs>
-        <w:spacing w:after="0" w:line="414" w:lineRule="exact"/>
-        <w:rPr>
-          <w:sz w:val="24"/>
-          <w:szCs w:val="24"/>
-        </w:rPr>
-      </w:pPr>
-    </w:p>
-    <w:p>
-      <w:pPr>
-        <w:tabs>
-          <w:tab w:val="left" w:pos="360"/>
-        </w:tabs>
-        <w:spacing w:after="0" w:line="414" w:lineRule="exact"/>
-        <w:rPr>
-          <w:rFonts w:ascii="Arial Bold" w:hAnsi="Arial Bold" w:cs="Arial Bold"/>
-          <w:color w:val="006FC0"/>
-          <w:sz w:val="36"/>
-          <w:szCs w:val="36"/>
-        </w:rPr>
-      </w:pPr>
-      <w:r>
-        <w:rPr>
-          <w:noProof/>
-        </w:rPr>
         <w:pict w14:anchorId="7BE0A040">
-          <v:polyline id="_x0000_s1058" style="position:absolute;z-index:-21;mso-position-horizontal-relative:page;mso-position-vertical-relative:page" points="211pt,144.75pt,223pt,144.75pt,223pt,135pt,211pt,135pt,211pt,144.75pt" coordsize="240,195" o:allowincell="f" filled="f" strokecolor="red" strokeweight="2pt">
+          <v:polyline id="_x0000_s1058" style="position:absolute;z-index:-18;mso-position-horizontal-relative:page;mso-position-vertical-relative:page" points="196pt,180.7pt,208pt,180.7pt,208pt,170.95pt,196pt,170.95pt,196pt,180.7pt" coordsize="240,195" o:allowincell="f" filled="f" strokecolor="red" strokeweight="2pt">
             <v:stroke joinstyle="bevel"/>
             <v:path arrowok="t"/>
             <w10:wrap anchorx="page" anchory="page"/>
           </v:polyline>
         </w:pict>
       </w:r>
+      <w:r>
+        <w:rPr>
+          <w:noProof/>
+        </w:rPr>
+        <w:pict w14:anchorId="6132FB54">
+          <v:shape id="_x0000_s1059" type="#_x0000_t75" style="position:absolute;margin-left:54pt;margin-top:142.55pt;width:468pt;height:350.9pt;z-index:-20;mso-position-horizontal-relative:page;mso-position-vertical-relative:page" o:allowincell="f">
+            <v:imagedata r:id="rId25" o:title=""/>
+            <w10:wrap type="topAndBottom" anchorx="page" anchory="page"/>
+          </v:shape>
+        </w:pict>
+      </w:r>
+      <w:r>
+        <w:rPr>
+          <w:rFonts w:ascii="Times New Roman" w:hAnsi="Times New Roman"/>
+          <w:color w:val="000000"/>
+          <w:sz w:val="28"/>
+          <w:szCs w:val="28"/>
+        </w:rPr>
+        <w:t>15.Click on Resume or press F8 on the keyboard.</w:t>
+      </w:r>
+    </w:p>
+    <w:p>
+      <w:pPr>
+        <w:tabs>
+          <w:tab w:val="left" w:pos="360"/>
+        </w:tabs>
+        <w:spacing w:after="0" w:line="414" w:lineRule="exact"/>
+        <w:rPr>
+          <w:sz w:val="24"/>
+          <w:szCs w:val="24"/>
+        </w:rPr>
+      </w:pPr>
+    </w:p>
+    <w:p>
+      <w:pPr>
+        <w:tabs>
+          <w:tab w:val="left" w:pos="360"/>
+        </w:tabs>
+        <w:spacing w:after="0" w:line="414" w:lineRule="exact"/>
+        <w:rPr>
+          <w:rFonts w:ascii="Arial Bold" w:hAnsi="Arial Bold" w:cs="Arial Bold"/>
+          <w:color w:val="006FC0"/>
+          <w:sz w:val="36"/>
+          <w:szCs w:val="36"/>
+        </w:rPr>
+      </w:pPr>
     </w:p>
     <w:p>
       <w:pPr>
@@ -6910,16 +6691,7 @@
           <w:sz w:val="28"/>
           <w:szCs w:val="28"/>
         </w:rPr>
-        <w:t>Remote operation can be provided by FreeMASTER software via the USB interface. FreeMASTER</w:t>
-      </w:r>
-      <w:r>
-        <w:rPr>
-          <w:rFonts w:ascii="Times New Roman" w:hAnsi="Times New Roman"/>
-          <w:color w:val="000000"/>
-          <w:sz w:val="28"/>
-          <w:szCs w:val="28"/>
-        </w:rPr>
-        <w:t xml:space="preserve"> </w:t>
+        <w:t xml:space="preserve">Remote operation can be provided by FreeMASTER software via the USB interface. FreeMASTER </w:t>
       </w:r>
       <w:r>
         <w:rPr>
@@ -7179,7 +6951,7 @@
           <w:noProof/>
         </w:rPr>
         <w:pict w14:anchorId="71D5A721">
-          <v:shape id="Picture 1" o:spid="_x0000_s1086" type="#_x0000_t75" style="position:absolute;left:0;text-align:left;margin-left:18.65pt;margin-top:25.5pt;width:521.4pt;height:337.75pt;z-index:49;visibility:visible;mso-wrap-style:square;mso-wrap-distance-left:9pt;mso-wrap-distance-top:0;mso-wrap-distance-right:9pt;mso-wrap-distance-bottom:0;mso-position-horizontal-relative:text;mso-position-vertical-relative:text">
+          <v:shape id="Picture 1" o:spid="_x0000_s1086" type="#_x0000_t75" style="position:absolute;left:0;text-align:left;margin-left:18.65pt;margin-top:25.5pt;width:521.4pt;height:337.75pt;z-index:1;visibility:visible;mso-wrap-style:square;mso-wrap-distance-left:9pt;mso-wrap-distance-top:0;mso-wrap-distance-right:9pt;mso-wrap-distance-bottom:0;mso-position-horizontal-relative:text;mso-position-vertical-relative:text">
             <v:imagedata r:id="rId26" o:title=""/>
             <w10:wrap type="topAndBottom"/>
           </v:shape>
@@ -7278,16 +7050,7 @@
           <w:sz w:val="28"/>
           <w:szCs w:val="28"/>
         </w:rPr>
-        <w:t>Open App Control in the application (Marked in the above image).</w:t>
-      </w:r>
-      <w:r>
-        <w:rPr>
-          <w:rFonts w:ascii="Times New Roman" w:hAnsi="Times New Roman"/>
-          <w:color w:val="000000"/>
-          <w:sz w:val="28"/>
-          <w:szCs w:val="28"/>
-        </w:rPr>
-        <w:t xml:space="preserve"> </w:t>
+        <w:t xml:space="preserve">Open App Control in the application (Marked in the above image). </w:t>
       </w:r>
       <w:r>
         <w:rPr>
@@ -7352,7 +7115,7 @@
           <w:szCs w:val="28"/>
         </w:rPr>
         <w:pict w14:anchorId="1E9B8932">
-          <v:shape id="_x0000_s1088" type="#_x0000_t75" style="position:absolute;left:0;text-align:left;margin-left:21.15pt;margin-top:10.35pt;width:474.6pt;height:347.15pt;z-index:50;visibility:visible;mso-wrap-style:square;mso-wrap-distance-left:9pt;mso-wrap-distance-top:0;mso-wrap-distance-right:9pt;mso-wrap-distance-bottom:0;mso-position-horizontal-relative:text;mso-position-vertical-relative:text">
+          <v:shape id="_x0000_s1088" type="#_x0000_t75" style="position:absolute;left:0;text-align:left;margin-left:21.15pt;margin-top:10.35pt;width:474.6pt;height:347.15pt;z-index:2;visibility:visible;mso-wrap-style:square;mso-wrap-distance-left:9pt;mso-wrap-distance-top:0;mso-wrap-distance-right:9pt;mso-wrap-distance-bottom:0;mso-position-horizontal-relative:text;mso-position-vertical-relative:text">
             <v:imagedata r:id="rId27" o:title=""/>
             <w10:wrap type="square"/>
           </v:shape>
@@ -7546,16 +7309,7 @@
           <w:sz w:val="28"/>
           <w:szCs w:val="28"/>
         </w:rPr>
-        <w:t xml:space="preserve">In Free master </w:t>
-      </w:r>
-      <w:r>
-        <w:rPr>
-          <w:rFonts w:ascii="Times New Roman" w:hAnsi="Times New Roman"/>
-          <w:color w:val="000000"/>
-          <w:sz w:val="28"/>
-          <w:szCs w:val="28"/>
-        </w:rPr>
-        <w:t>Select Tools &gt; Connection Wizard &gt; Next. Select “use direct connection to onboard USB port”.</w:t>
+        <w:t>In Free master Select Tools &gt; Connection Wizard &gt; Next. Select “use direct connection to onboard USB port”.</w:t>
       </w:r>
       <w:r>
         <w:rPr>
@@ -7627,7 +7381,7 @@
           <w:noProof/>
         </w:rPr>
         <w:pict w14:anchorId="4609D129">
-          <v:shape id="_x0000_s1090" type="#_x0000_t75" style="position:absolute;margin-left:92pt;margin-top:7.2pt;width:427.4pt;height:279.3pt;z-index:-2;mso-position-horizontal-relative:page;mso-position-vertical-relative:text" o:allowincell="f">
+          <v:shape id="_x0000_s1090" type="#_x0000_t75" style="position:absolute;margin-left:92pt;margin-top:7.2pt;width:427.4pt;height:279.3pt;z-index:-1;mso-position-horizontal-relative:page;mso-position-vertical-relative:text" o:allowincell="f">
             <v:imagedata r:id="rId28" o:title=""/>
             <w10:wrap type="topAndBottom" anchorx="page"/>
           </v:shape>
@@ -7842,16 +7596,7 @@
           <w:sz w:val="28"/>
           <w:szCs w:val="28"/>
         </w:rPr>
-        <w:t>After launching the application and perform</w:t>
-      </w:r>
-      <w:r>
-        <w:rPr>
-          <w:rFonts w:ascii="Times New Roman" w:hAnsi="Times New Roman"/>
-          <w:color w:val="000000"/>
-          <w:sz w:val="28"/>
-          <w:szCs w:val="28"/>
-        </w:rPr>
-        <w:t>ing all necessary settings BLDC motor can be controlled from FreeMASTER control page.</w:t>
+        <w:t>After launching the application and performing all necessary settings BLDC motor can be controlled from FreeMASTER control page.</w:t>
       </w:r>
     </w:p>
     <w:p>
@@ -8179,7 +7924,7 @@
           <w:noProof/>
         </w:rPr>
         <w:pict w14:anchorId="7370B62D">
-          <v:shape id="_x0000_s1057" type="#_x0000_t75" style="position:absolute;margin-left:80pt;margin-top:272.8pt;width:443.3pt;height:228.8pt;z-index:-6;mso-position-horizontal-relative:page;mso-position-vertical-relative:page" o:allowincell="f">
+          <v:shape id="_x0000_s1057" type="#_x0000_t75" style="position:absolute;margin-left:80pt;margin-top:272.8pt;width:443.3pt;height:228.8pt;z-index:-3;mso-position-horizontal-relative:page;mso-position-vertical-relative:page" o:allowincell="f">
             <v:imagedata r:id="rId29" o:title=""/>
             <w10:wrap anchorx="page" anchory="page"/>
           </v:shape>
@@ -8426,16 +8171,7 @@
           <w:sz w:val="28"/>
           <w:szCs w:val="28"/>
         </w:rPr>
-        <w:t xml:space="preserve">” on the </w:t>
-      </w:r>
-      <w:r>
-        <w:rPr>
-          <w:rFonts w:ascii="Times New Roman" w:hAnsi="Times New Roman"/>
-          <w:color w:val="000000"/>
-          <w:sz w:val="28"/>
-          <w:szCs w:val="28"/>
-        </w:rPr>
-        <w:t>left side in the project tree then “app control” and run.</w:t>
+        <w:t>” on the left side in the project tree then “app control” and run.</w:t>
       </w:r>
     </w:p>
     <w:p>
@@ -8461,16 +8197,7 @@
           <w:sz w:val="28"/>
           <w:szCs w:val="28"/>
         </w:rPr>
-        <w:t xml:space="preserve">You can control the speed by varying the Speed slider and current by current </w:t>
-      </w:r>
-      <w:r>
-        <w:rPr>
-          <w:rFonts w:ascii="Times New Roman" w:hAnsi="Times New Roman"/>
-          <w:color w:val="000000"/>
-          <w:sz w:val="28"/>
-          <w:szCs w:val="28"/>
-        </w:rPr>
-        <w:t>slider.</w:t>
+        <w:t>You can control the speed by varying the Speed slider and current by current slider.</w:t>
       </w:r>
     </w:p>
     <w:p>
@@ -8536,7 +8263,7 @@
           <w:noProof/>
         </w:rPr>
         <w:pict w14:anchorId="32F15916">
-          <v:shape id="_x0000_s1051" type="#_x0000_t75" style="position:absolute;margin-left:44pt;margin-top:236.25pt;width:468pt;height:390.4pt;z-index:-15;mso-position-horizontal-relative:page;mso-position-vertical-relative:page" o:allowincell="f">
+          <v:shape id="_x0000_s1051" type="#_x0000_t75" style="position:absolute;margin-left:44pt;margin-top:236.25pt;width:468pt;height:390.4pt;z-index:-12;mso-position-horizontal-relative:page;mso-position-vertical-relative:page" o:allowincell="f">
             <v:imagedata r:id="rId30" o:title=""/>
             <w10:wrap anchorx="page" anchory="page"/>
           </v:shape>
@@ -8937,14 +8664,6 @@
           <w:szCs w:val="28"/>
         </w:rPr>
         <w:tab/>
-      </w:r>
-      <w:r>
-        <w:rPr>
-          <w:rFonts w:ascii="Times New Roman" w:hAnsi="Times New Roman"/>
-          <w:color w:val="000000"/>
-          <w:sz w:val="28"/>
-          <w:szCs w:val="28"/>
-        </w:rPr>
         <w:t>MCU and PC.</w:t>
       </w:r>
     </w:p>
@@ -8996,14 +8715,6 @@
           <w:szCs w:val="28"/>
         </w:rPr>
         <w:tab/>
-      </w:r>
-      <w:r>
-        <w:rPr>
-          <w:rFonts w:ascii="Times New Roman" w:hAnsi="Times New Roman"/>
-          <w:color w:val="000000"/>
-          <w:sz w:val="28"/>
-          <w:szCs w:val="28"/>
-        </w:rPr>
         <w:t>control page.</w:t>
       </w:r>
     </w:p>
@@ -9461,7 +9172,7 @@
         </w:rPr>
         <w:lastRenderedPageBreak/>
         <w:pict w14:anchorId="6FF36A7F">
-          <v:shape id="_x0000_s1050" type="#_x0000_t75" style="position:absolute;margin-left:203.6pt;margin-top:223.8pt;width:245.8pt;height:188.5pt;z-index:-8;mso-position-horizontal-relative:page;mso-position-vertical-relative:page" o:allowincell="f">
+          <v:shape id="_x0000_s1050" type="#_x0000_t75" style="position:absolute;margin-left:203.6pt;margin-top:223.8pt;width:245.8pt;height:188.5pt;z-index:-5;mso-position-horizontal-relative:page;mso-position-vertical-relative:page" o:allowincell="f">
             <v:imagedata r:id="rId31" o:title=""/>
             <w10:wrap anchorx="page" anchory="page"/>
           </v:shape>
@@ -9522,7 +9233,9 @@
           <w:szCs w:val="36"/>
         </w:rPr>
         <w:tab/>
-      </w:r>
+        <w:t xml:space="preserve">MOTOR (PMSM) </w:t>
+      </w:r>
+      <w:proofErr w:type="spellStart"/>
       <w:r>
         <w:rPr>
           <w:rFonts w:ascii="Arial Bold" w:hAnsi="Arial Bold" w:cs="Arial Bold"/>
@@ -9530,9 +9243,9 @@
           <w:sz w:val="36"/>
           <w:szCs w:val="36"/>
         </w:rPr>
-        <w:t xml:space="preserve">MOTOR (PMSM) </w:t>
-      </w:r>
-      <w:proofErr w:type="spellStart"/>
+        <w:t>Sensorless</w:t>
+      </w:r>
+      <w:proofErr w:type="spellEnd"/>
       <w:r>
         <w:rPr>
           <w:rFonts w:ascii="Arial Bold" w:hAnsi="Arial Bold" w:cs="Arial Bold"/>
@@ -9540,9 +9253,9 @@
           <w:sz w:val="36"/>
           <w:szCs w:val="36"/>
         </w:rPr>
-        <w:t>Sensorless</w:t>
-      </w:r>
-      <w:proofErr w:type="spellEnd"/>
+        <w:t xml:space="preserve"> </w:t>
+      </w:r>
+      <w:proofErr w:type="spellStart"/>
       <w:r>
         <w:rPr>
           <w:rFonts w:ascii="Arial Bold" w:hAnsi="Arial Bold" w:cs="Arial Bold"/>
@@ -9550,16 +9263,6 @@
           <w:sz w:val="36"/>
           <w:szCs w:val="36"/>
         </w:rPr>
-        <w:t xml:space="preserve"> </w:t>
-      </w:r>
-      <w:proofErr w:type="spellStart"/>
-      <w:r>
-        <w:rPr>
-          <w:rFonts w:ascii="Arial Bold" w:hAnsi="Arial Bold" w:cs="Arial Bold"/>
-          <w:color w:val="FF0000"/>
-          <w:sz w:val="36"/>
-          <w:szCs w:val="36"/>
-        </w:rPr>
         <w:t>Appication</w:t>
       </w:r>
       <w:proofErr w:type="spellEnd"/>
@@ -9904,16 +9607,7 @@
           <w:sz w:val="28"/>
           <w:szCs w:val="28"/>
         </w:rPr>
-        <w:t>The FRDM-MC-LVPMSM low voltage evaluation board, in a shield form factor, effectively turns a Freedom development boa</w:t>
-      </w:r>
-      <w:r>
-        <w:rPr>
-          <w:rFonts w:ascii="Times New Roman" w:hAnsi="Times New Roman"/>
-          <w:color w:val="000000"/>
-          <w:sz w:val="28"/>
-          <w:szCs w:val="28"/>
-        </w:rPr>
-        <w:t xml:space="preserve">rd platform into a complete motor control reference design, compatible with existing Freedom development </w:t>
+        <w:t xml:space="preserve">The FRDM-MC-LVPMSM low voltage evaluation board, in a shield form factor, effectively turns a Freedom development board platform into a complete motor control reference design, compatible with existing Freedom development </w:t>
       </w:r>
       <w:r>
         <w:br/>
@@ -10087,7 +9781,7 @@
           <w:noProof/>
         </w:rPr>
         <w:pict w14:anchorId="63A412F2">
-          <v:shape id="_x0000_s1048" type="#_x0000_t75" style="position:absolute;margin-left:180.1pt;margin-top:147.4pt;width:251.8pt;height:100.4pt;z-index:-17;mso-position-horizontal-relative:page;mso-position-vertical-relative:page" o:allowincell="f">
+          <v:shape id="_x0000_s1048" type="#_x0000_t75" style="position:absolute;margin-left:180.1pt;margin-top:147.4pt;width:251.8pt;height:100.4pt;z-index:-14;mso-position-horizontal-relative:page;mso-position-vertical-relative:page" o:allowincell="f">
             <v:imagedata r:id="rId11" o:title=""/>
             <w10:wrap anchorx="page" anchory="page"/>
           </v:shape>
@@ -10262,7 +9956,7 @@
           <w:noProof/>
         </w:rPr>
         <w:pict w14:anchorId="2877BD8F">
-          <v:shape id="_x0000_s1047" type="#_x0000_t75" style="position:absolute;margin-left:105.05pt;margin-top:312.8pt;width:396.9pt;height:177.7pt;z-index:-16;mso-position-horizontal-relative:page;mso-position-vertical-relative:page" o:allowincell="f">
+          <v:shape id="_x0000_s1047" type="#_x0000_t75" style="position:absolute;margin-left:105.05pt;margin-top:312.8pt;width:396.9pt;height:177.7pt;z-index:-13;mso-position-horizontal-relative:page;mso-position-vertical-relative:page" o:allowincell="f">
             <v:imagedata r:id="rId32" o:title=""/>
             <w10:wrap anchorx="page" anchory="page"/>
           </v:shape>
@@ -10597,7 +10291,7 @@
         </w:rPr>
         <w:lastRenderedPageBreak/>
         <w:pict w14:anchorId="14AFE327">
-          <v:shape id="_x0000_s1046" type="#_x0000_t75" style="position:absolute;margin-left:118.5pt;margin-top:1in;width:374.6pt;height:298.9pt;z-index:-27;mso-position-horizontal-relative:page;mso-position-vertical-relative:page" o:allowincell="f">
+          <v:shape id="_x0000_s1046" type="#_x0000_t75" style="position:absolute;margin-left:118.5pt;margin-top:1in;width:374.6pt;height:298.9pt;z-index:-24;mso-position-horizontal-relative:page;mso-position-vertical-relative:page" o:allowincell="f">
             <v:imagedata r:id="rId16" o:title=""/>
             <w10:wrap anchorx="page" anchory="page"/>
           </v:shape>
@@ -11097,7 +10791,7 @@
         </w:rPr>
         <w:lastRenderedPageBreak/>
         <w:pict w14:anchorId="7C6915A7">
-          <v:shape id="_x0000_s1091" type="#_x0000_t75" style="position:absolute;margin-left:70.5pt;margin-top:-.3pt;width:399pt;height:312.75pt;z-index:52;visibility:visible;mso-wrap-style:square;mso-wrap-distance-left:9pt;mso-wrap-distance-top:0;mso-wrap-distance-right:9pt;mso-wrap-distance-bottom:0;mso-position-horizontal-relative:text;mso-position-vertical-relative:text">
+          <v:shape id="_x0000_s1091" type="#_x0000_t75" style="position:absolute;margin-left:70.5pt;margin-top:-.3pt;width:399pt;height:312.75pt;z-index:3;visibility:visible;mso-wrap-style:square;mso-wrap-distance-left:9pt;mso-wrap-distance-top:0;mso-wrap-distance-right:9pt;mso-wrap-distance-bottom:0;mso-position-horizontal-relative:text;mso-position-vertical-relative:text">
             <v:imagedata r:id="rId33" o:title=""/>
             <w10:wrap type="square"/>
           </v:shape>
@@ -11519,14 +11213,6 @@
           <w:szCs w:val="28"/>
         </w:rPr>
         <w:tab/>
-      </w:r>
-      <w:r>
-        <w:rPr>
-          <w:rFonts w:ascii="Times New Roman" w:hAnsi="Times New Roman"/>
-          <w:color w:val="000000"/>
-          <w:sz w:val="28"/>
-          <w:szCs w:val="28"/>
-        </w:rPr>
         <w:t>possible option.</w:t>
       </w:r>
     </w:p>
@@ -11545,7 +11231,7 @@
           <w:noProof/>
         </w:rPr>
         <w:pict w14:anchorId="47F7BAA4">
-          <v:shape id="_x0000_s1043" type="#_x0000_t75" style="position:absolute;left:0;text-align:left;margin-left:464.5pt;margin-top:539.75pt;width:109.55pt;height:188.45pt;z-index:-18;mso-position-horizontal-relative:page;mso-position-vertical-relative:page" o:allowincell="f">
+          <v:shape id="_x0000_s1043" type="#_x0000_t75" style="position:absolute;left:0;text-align:left;margin-left:464.5pt;margin-top:539.75pt;width:109.55pt;height:188.45pt;z-index:-15;mso-position-horizontal-relative:page;mso-position-vertical-relative:page" o:allowincell="f">
             <v:imagedata r:id="rId34" o:title=""/>
             <w10:wrap type="square" anchorx="page" anchory="page"/>
           </v:shape>
@@ -11659,17 +11345,7 @@
           <w:sz w:val="28"/>
           <w:szCs w:val="28"/>
         </w:rPr>
-        <w:t xml:space="preserve">Power </w:t>
-      </w:r>
-      <w:r>
-        <w:rPr>
-          <w:rFonts w:ascii="Times New Roman" w:hAnsi="Times New Roman"/>
-          <w:color w:val="000000"/>
-          <w:spacing w:val="-1"/>
-          <w:sz w:val="28"/>
-          <w:szCs w:val="28"/>
-        </w:rPr>
-        <w:t xml:space="preserve">the shield using the </w:t>
+        <w:t xml:space="preserve">Power the shield using the </w:t>
       </w:r>
       <w:r>
         <w:rPr>
@@ -11836,7 +11512,7 @@
           <w:noProof/>
         </w:rPr>
         <w:pict w14:anchorId="34D70FDD">
-          <v:shape id="_x0000_s1040" type="#_x0000_t75" style="position:absolute;left:0;text-align:left;margin-left:109.75pt;margin-top:148.1pt;width:392.3pt;height:280.5pt;z-index:-26;mso-position-horizontal-relative:page;mso-position-vertical-relative:page" o:allowincell="f">
+          <v:shape id="_x0000_s1040" type="#_x0000_t75" style="position:absolute;left:0;text-align:left;margin-left:109.75pt;margin-top:148.1pt;width:392.3pt;height:280.5pt;z-index:-23;mso-position-horizontal-relative:page;mso-position-vertical-relative:page" o:allowincell="f">
             <v:imagedata r:id="rId35" o:title=""/>
             <w10:wrap type="topAndBottom" anchorx="page" anchory="page"/>
           </v:shape>
@@ -11883,14 +11559,6 @@
           <w:szCs w:val="28"/>
         </w:rPr>
         <w:tab/>
-      </w:r>
-      <w:r>
-        <w:rPr>
-          <w:rFonts w:ascii="Times New Roman" w:hAnsi="Times New Roman"/>
-          <w:color w:val="000000"/>
-          <w:sz w:val="28"/>
-          <w:szCs w:val="28"/>
-        </w:rPr>
         <w:t>Select Debug Configuration in the dropdown menu of debug.</w:t>
       </w:r>
     </w:p>
@@ -12016,14 +11684,6 @@
           <w:szCs w:val="28"/>
         </w:rPr>
         <w:tab/>
-      </w:r>
-      <w:r>
-        <w:rPr>
-          <w:rFonts w:ascii="Times New Roman" w:hAnsi="Times New Roman"/>
-          <w:color w:val="000000"/>
-          <w:sz w:val="28"/>
-          <w:szCs w:val="28"/>
-        </w:rPr>
         <w:t>of the ones that already existed).</w:t>
       </w:r>
     </w:p>
@@ -12152,7 +11812,7 @@
         </w:rPr>
         <w:lastRenderedPageBreak/>
         <w:pict w14:anchorId="398853F9">
-          <v:shape id="_x0000_s1039" type="#_x0000_t75" style="position:absolute;margin-left:54pt;margin-top:1in;width:7in;height:343.6pt;z-index:-46;mso-position-horizontal-relative:page;mso-position-vertical-relative:page" o:allowincell="f">
+          <v:shape id="_x0000_s1039" type="#_x0000_t75" style="position:absolute;margin-left:54pt;margin-top:1in;width:7in;height:343.6pt;z-index:-43;mso-position-horizontal-relative:page;mso-position-vertical-relative:page" o:allowincell="f">
             <v:imagedata r:id="rId36" o:title=""/>
             <w10:wrap anchorx="page" anchory="page"/>
           </v:shape>
@@ -12302,254 +11962,254 @@
           <w:szCs w:val="24"/>
         </w:rPr>
       </w:pPr>
-    </w:p>
-    <w:p>
-      <w:pPr>
-        <w:tabs>
-          <w:tab w:val="left" w:pos="360"/>
-        </w:tabs>
-        <w:spacing w:after="0" w:line="322" w:lineRule="exact"/>
-        <w:rPr>
-          <w:sz w:val="24"/>
-          <w:szCs w:val="24"/>
-        </w:rPr>
-      </w:pPr>
-    </w:p>
-    <w:p>
-      <w:pPr>
-        <w:tabs>
-          <w:tab w:val="left" w:pos="360"/>
-        </w:tabs>
-        <w:spacing w:after="0" w:line="322" w:lineRule="exact"/>
-        <w:rPr>
-          <w:sz w:val="24"/>
-          <w:szCs w:val="24"/>
-        </w:rPr>
-      </w:pPr>
-    </w:p>
-    <w:p>
-      <w:pPr>
-        <w:tabs>
-          <w:tab w:val="left" w:pos="360"/>
-        </w:tabs>
-        <w:spacing w:after="0" w:line="322" w:lineRule="exact"/>
-        <w:rPr>
-          <w:sz w:val="24"/>
-          <w:szCs w:val="24"/>
-        </w:rPr>
-      </w:pPr>
-    </w:p>
-    <w:p>
-      <w:pPr>
-        <w:tabs>
-          <w:tab w:val="left" w:pos="360"/>
-        </w:tabs>
-        <w:spacing w:after="0" w:line="322" w:lineRule="exact"/>
-        <w:rPr>
-          <w:sz w:val="24"/>
-          <w:szCs w:val="24"/>
-        </w:rPr>
-      </w:pPr>
-    </w:p>
-    <w:p>
-      <w:pPr>
-        <w:tabs>
-          <w:tab w:val="left" w:pos="360"/>
-        </w:tabs>
-        <w:spacing w:after="0" w:line="322" w:lineRule="exact"/>
-        <w:rPr>
-          <w:sz w:val="24"/>
-          <w:szCs w:val="24"/>
-        </w:rPr>
-      </w:pPr>
-    </w:p>
-    <w:p>
-      <w:pPr>
-        <w:tabs>
-          <w:tab w:val="left" w:pos="360"/>
-        </w:tabs>
-        <w:spacing w:after="0" w:line="322" w:lineRule="exact"/>
-        <w:rPr>
-          <w:sz w:val="24"/>
-          <w:szCs w:val="24"/>
-        </w:rPr>
-      </w:pPr>
-    </w:p>
-    <w:p>
-      <w:pPr>
-        <w:tabs>
-          <w:tab w:val="left" w:pos="360"/>
-        </w:tabs>
-        <w:spacing w:after="0" w:line="322" w:lineRule="exact"/>
-        <w:rPr>
-          <w:sz w:val="24"/>
-          <w:szCs w:val="24"/>
-        </w:rPr>
-      </w:pPr>
-    </w:p>
-    <w:p>
-      <w:pPr>
-        <w:tabs>
-          <w:tab w:val="left" w:pos="360"/>
-        </w:tabs>
-        <w:spacing w:after="0" w:line="322" w:lineRule="exact"/>
-        <w:rPr>
-          <w:sz w:val="24"/>
-          <w:szCs w:val="24"/>
-        </w:rPr>
-      </w:pPr>
-    </w:p>
-    <w:p>
-      <w:pPr>
-        <w:tabs>
-          <w:tab w:val="left" w:pos="360"/>
-        </w:tabs>
-        <w:spacing w:after="0" w:line="322" w:lineRule="exact"/>
-        <w:rPr>
-          <w:sz w:val="24"/>
-          <w:szCs w:val="24"/>
-        </w:rPr>
-      </w:pPr>
-    </w:p>
-    <w:p>
-      <w:pPr>
-        <w:tabs>
-          <w:tab w:val="left" w:pos="360"/>
-        </w:tabs>
-        <w:spacing w:after="0" w:line="322" w:lineRule="exact"/>
-        <w:rPr>
-          <w:sz w:val="24"/>
-          <w:szCs w:val="24"/>
-        </w:rPr>
-      </w:pPr>
-    </w:p>
-    <w:p>
-      <w:pPr>
-        <w:tabs>
-          <w:tab w:val="left" w:pos="360"/>
-        </w:tabs>
-        <w:spacing w:after="0" w:line="322" w:lineRule="exact"/>
-        <w:rPr>
-          <w:sz w:val="24"/>
-          <w:szCs w:val="24"/>
-        </w:rPr>
-      </w:pPr>
-    </w:p>
-    <w:p>
-      <w:pPr>
-        <w:tabs>
-          <w:tab w:val="left" w:pos="360"/>
-        </w:tabs>
-        <w:spacing w:after="0" w:line="322" w:lineRule="exact"/>
-        <w:rPr>
-          <w:sz w:val="24"/>
-          <w:szCs w:val="24"/>
-        </w:rPr>
-      </w:pPr>
-    </w:p>
-    <w:p>
-      <w:pPr>
-        <w:tabs>
-          <w:tab w:val="left" w:pos="360"/>
-        </w:tabs>
-        <w:spacing w:after="0" w:line="322" w:lineRule="exact"/>
-        <w:rPr>
-          <w:sz w:val="24"/>
-          <w:szCs w:val="24"/>
-        </w:rPr>
-      </w:pPr>
-    </w:p>
-    <w:p>
-      <w:pPr>
-        <w:tabs>
-          <w:tab w:val="left" w:pos="360"/>
-        </w:tabs>
-        <w:spacing w:after="0" w:line="322" w:lineRule="exact"/>
-        <w:rPr>
-          <w:sz w:val="24"/>
-          <w:szCs w:val="24"/>
-        </w:rPr>
-      </w:pPr>
-    </w:p>
-    <w:p>
-      <w:pPr>
-        <w:tabs>
-          <w:tab w:val="left" w:pos="360"/>
-        </w:tabs>
-        <w:spacing w:after="0" w:line="322" w:lineRule="exact"/>
-        <w:rPr>
-          <w:sz w:val="24"/>
-          <w:szCs w:val="24"/>
-        </w:rPr>
-      </w:pPr>
-    </w:p>
-    <w:p>
-      <w:pPr>
-        <w:tabs>
-          <w:tab w:val="left" w:pos="360"/>
-        </w:tabs>
-        <w:spacing w:before="40" w:after="0" w:line="322" w:lineRule="exact"/>
-      </w:pPr>
-      <w:r>
-        <w:rPr>
-          <w:rFonts w:ascii="Times New Roman" w:hAnsi="Times New Roman"/>
-          <w:color w:val="000000"/>
-          <w:spacing w:val="-2"/>
-          <w:sz w:val="28"/>
-          <w:szCs w:val="28"/>
-        </w:rPr>
-        <w:t>15.</w:t>
-      </w:r>
-      <w:r>
-        <w:rPr>
-          <w:rFonts w:ascii="Arial" w:hAnsi="Arial" w:cs="Arial"/>
-          <w:color w:val="000000"/>
-          <w:spacing w:val="-2"/>
-          <w:sz w:val="28"/>
-          <w:szCs w:val="28"/>
-        </w:rPr>
-        <w:t xml:space="preserve"> </w:t>
-      </w:r>
-      <w:r>
-        <w:rPr>
-          <w:rFonts w:ascii="Times New Roman" w:hAnsi="Times New Roman"/>
-          <w:color w:val="000000"/>
-          <w:spacing w:val="-2"/>
-          <w:sz w:val="28"/>
-          <w:szCs w:val="28"/>
-        </w:rPr>
-        <w:t>Click on “Debug”.  Debug perspective will be displayed.</w:t>
-      </w:r>
-    </w:p>
-    <w:p>
-      <w:pPr>
-        <w:tabs>
-          <w:tab w:val="left" w:pos="360"/>
-        </w:tabs>
-        <w:spacing w:after="0" w:line="240" w:lineRule="exact"/>
-        <w:rPr>
-          <w:rFonts w:ascii="Times New Roman" w:hAnsi="Times New Roman"/>
-          <w:sz w:val="24"/>
-        </w:rPr>
-      </w:pPr>
       <w:r>
         <w:rPr>
           <w:noProof/>
         </w:rPr>
-        <w:pict w14:anchorId="3E0A4442">
-          <v:polyline id="_x0000_s1038" style="position:absolute;z-index:-45;mso-position-horizontal:absolute;mso-position-horizontal-relative:page;mso-position-vertical:absolute;mso-position-vertical-relative:page" points="231pt,219.75pt,461.25pt,219.75pt,461.25pt,172.5pt,231pt,172.5pt,231pt,219.75pt" coordsize="4605,945" o:allowincell="f" filled="f" strokecolor="red" strokeweight="2pt">
+        <w:pict w14:anchorId="2AE978C9">
+          <v:polyline id="_x0000_s1037" style="position:absolute;z-index:-40;mso-position-horizontal-relative:page;mso-position-vertical-relative:page" points="60.75pt,252.75pt,174.75pt,252.75pt,174.75pt,230.25pt,60.75pt,230.25pt,60.75pt,252.75pt" coordsize="2280,450" o:allowincell="f" filled="f" strokecolor="red" strokeweight="2pt">
             <v:stroke joinstyle="bevel"/>
             <v:path arrowok="t"/>
             <w10:wrap anchorx="page" anchory="page"/>
           </v:polyline>
         </w:pict>
       </w:r>
+    </w:p>
+    <w:p>
+      <w:pPr>
+        <w:tabs>
+          <w:tab w:val="left" w:pos="360"/>
+        </w:tabs>
+        <w:spacing w:after="0" w:line="322" w:lineRule="exact"/>
+        <w:rPr>
+          <w:sz w:val="24"/>
+          <w:szCs w:val="24"/>
+        </w:rPr>
+      </w:pPr>
+    </w:p>
+    <w:p>
+      <w:pPr>
+        <w:tabs>
+          <w:tab w:val="left" w:pos="360"/>
+        </w:tabs>
+        <w:spacing w:after="0" w:line="322" w:lineRule="exact"/>
+        <w:rPr>
+          <w:sz w:val="24"/>
+          <w:szCs w:val="24"/>
+        </w:rPr>
+      </w:pPr>
+    </w:p>
+    <w:p>
+      <w:pPr>
+        <w:tabs>
+          <w:tab w:val="left" w:pos="360"/>
+        </w:tabs>
+        <w:spacing w:after="0" w:line="322" w:lineRule="exact"/>
+        <w:rPr>
+          <w:sz w:val="24"/>
+          <w:szCs w:val="24"/>
+        </w:rPr>
+      </w:pPr>
+    </w:p>
+    <w:p>
+      <w:pPr>
+        <w:tabs>
+          <w:tab w:val="left" w:pos="360"/>
+        </w:tabs>
+        <w:spacing w:after="0" w:line="322" w:lineRule="exact"/>
+        <w:rPr>
+          <w:sz w:val="24"/>
+          <w:szCs w:val="24"/>
+        </w:rPr>
+      </w:pPr>
+    </w:p>
+    <w:p>
+      <w:pPr>
+        <w:tabs>
+          <w:tab w:val="left" w:pos="360"/>
+        </w:tabs>
+        <w:spacing w:after="0" w:line="322" w:lineRule="exact"/>
+        <w:rPr>
+          <w:sz w:val="24"/>
+          <w:szCs w:val="24"/>
+        </w:rPr>
+      </w:pPr>
+    </w:p>
+    <w:p>
+      <w:pPr>
+        <w:tabs>
+          <w:tab w:val="left" w:pos="360"/>
+        </w:tabs>
+        <w:spacing w:after="0" w:line="322" w:lineRule="exact"/>
+        <w:rPr>
+          <w:sz w:val="24"/>
+          <w:szCs w:val="24"/>
+        </w:rPr>
+      </w:pPr>
+    </w:p>
+    <w:p>
+      <w:pPr>
+        <w:tabs>
+          <w:tab w:val="left" w:pos="360"/>
+        </w:tabs>
+        <w:spacing w:after="0" w:line="322" w:lineRule="exact"/>
+        <w:rPr>
+          <w:sz w:val="24"/>
+          <w:szCs w:val="24"/>
+        </w:rPr>
+      </w:pPr>
+    </w:p>
+    <w:p>
+      <w:pPr>
+        <w:tabs>
+          <w:tab w:val="left" w:pos="360"/>
+        </w:tabs>
+        <w:spacing w:after="0" w:line="322" w:lineRule="exact"/>
+        <w:rPr>
+          <w:sz w:val="24"/>
+          <w:szCs w:val="24"/>
+        </w:rPr>
+      </w:pPr>
+    </w:p>
+    <w:p>
+      <w:pPr>
+        <w:tabs>
+          <w:tab w:val="left" w:pos="360"/>
+        </w:tabs>
+        <w:spacing w:after="0" w:line="322" w:lineRule="exact"/>
+        <w:rPr>
+          <w:sz w:val="24"/>
+          <w:szCs w:val="24"/>
+        </w:rPr>
+      </w:pPr>
+    </w:p>
+    <w:p>
+      <w:pPr>
+        <w:tabs>
+          <w:tab w:val="left" w:pos="360"/>
+        </w:tabs>
+        <w:spacing w:after="0" w:line="322" w:lineRule="exact"/>
+        <w:rPr>
+          <w:sz w:val="24"/>
+          <w:szCs w:val="24"/>
+        </w:rPr>
+      </w:pPr>
+    </w:p>
+    <w:p>
+      <w:pPr>
+        <w:tabs>
+          <w:tab w:val="left" w:pos="360"/>
+        </w:tabs>
+        <w:spacing w:after="0" w:line="322" w:lineRule="exact"/>
+        <w:rPr>
+          <w:sz w:val="24"/>
+          <w:szCs w:val="24"/>
+        </w:rPr>
+      </w:pPr>
+    </w:p>
+    <w:p>
+      <w:pPr>
+        <w:tabs>
+          <w:tab w:val="left" w:pos="360"/>
+        </w:tabs>
+        <w:spacing w:after="0" w:line="322" w:lineRule="exact"/>
+        <w:rPr>
+          <w:sz w:val="24"/>
+          <w:szCs w:val="24"/>
+        </w:rPr>
+      </w:pPr>
+    </w:p>
+    <w:p>
+      <w:pPr>
+        <w:tabs>
+          <w:tab w:val="left" w:pos="360"/>
+        </w:tabs>
+        <w:spacing w:after="0" w:line="322" w:lineRule="exact"/>
+        <w:rPr>
+          <w:sz w:val="24"/>
+          <w:szCs w:val="24"/>
+        </w:rPr>
+      </w:pPr>
+    </w:p>
+    <w:p>
+      <w:pPr>
+        <w:tabs>
+          <w:tab w:val="left" w:pos="360"/>
+        </w:tabs>
+        <w:spacing w:after="0" w:line="322" w:lineRule="exact"/>
+        <w:rPr>
+          <w:sz w:val="24"/>
+          <w:szCs w:val="24"/>
+        </w:rPr>
+      </w:pPr>
+    </w:p>
+    <w:p>
+      <w:pPr>
+        <w:tabs>
+          <w:tab w:val="left" w:pos="360"/>
+        </w:tabs>
+        <w:spacing w:after="0" w:line="322" w:lineRule="exact"/>
+        <w:rPr>
+          <w:sz w:val="24"/>
+          <w:szCs w:val="24"/>
+        </w:rPr>
+      </w:pPr>
+    </w:p>
+    <w:p>
+      <w:pPr>
+        <w:tabs>
+          <w:tab w:val="left" w:pos="360"/>
+        </w:tabs>
+        <w:spacing w:before="40" w:after="0" w:line="322" w:lineRule="exact"/>
+      </w:pPr>
+      <w:r>
+        <w:rPr>
+          <w:rFonts w:ascii="Times New Roman" w:hAnsi="Times New Roman"/>
+          <w:color w:val="000000"/>
+          <w:spacing w:val="-2"/>
+          <w:sz w:val="28"/>
+          <w:szCs w:val="28"/>
+        </w:rPr>
+        <w:t>15.</w:t>
+      </w:r>
+      <w:r>
+        <w:rPr>
+          <w:rFonts w:ascii="Arial" w:hAnsi="Arial" w:cs="Arial"/>
+          <w:color w:val="000000"/>
+          <w:spacing w:val="-2"/>
+          <w:sz w:val="28"/>
+          <w:szCs w:val="28"/>
+        </w:rPr>
+        <w:t xml:space="preserve"> </w:t>
+      </w:r>
+      <w:r>
+        <w:rPr>
+          <w:rFonts w:ascii="Times New Roman" w:hAnsi="Times New Roman"/>
+          <w:color w:val="000000"/>
+          <w:spacing w:val="-2"/>
+          <w:sz w:val="28"/>
+          <w:szCs w:val="28"/>
+        </w:rPr>
+        <w:t>Click on “Debug”.  Debug perspective will be displayed.</w:t>
+      </w:r>
+    </w:p>
+    <w:p>
+      <w:pPr>
+        <w:tabs>
+          <w:tab w:val="left" w:pos="360"/>
+        </w:tabs>
+        <w:spacing w:after="0" w:line="240" w:lineRule="exact"/>
+        <w:rPr>
+          <w:rFonts w:ascii="Times New Roman" w:hAnsi="Times New Roman"/>
+          <w:sz w:val="24"/>
+        </w:rPr>
+      </w:pPr>
       <w:r>
         <w:rPr>
           <w:noProof/>
         </w:rPr>
-        <w:pict w14:anchorId="2AE978C9">
-          <v:polyline id="_x0000_s1037" style="position:absolute;z-index:-43;mso-position-horizontal:absolute;mso-position-horizontal-relative:page;mso-position-vertical:absolute;mso-position-vertical-relative:page" points="60.75pt,239.25pt,174.75pt,239.25pt,174.75pt,216.75pt,60.75pt,216.75pt,60.75pt,239.25pt" coordsize="2280,450" o:allowincell="f" filled="f" strokecolor="red" strokeweight="2pt">
+        <w:pict w14:anchorId="3E0A4442">
+          <v:polyline id="_x0000_s1038" style="position:absolute;z-index:-42;mso-position-horizontal:absolute;mso-position-horizontal-relative:page;mso-position-vertical:absolute;mso-position-vertical-relative:page" points="231pt,219.75pt,461.25pt,219.75pt,461.25pt,172.5pt,231pt,172.5pt,231pt,219.75pt" coordsize="4605,945" o:allowincell="f" filled="f" strokecolor="red" strokeweight="2pt">
             <v:stroke joinstyle="bevel"/>
             <v:path arrowok="t"/>
             <w10:wrap anchorx="page" anchory="page"/>
@@ -12591,7 +12251,7 @@
         </w:rPr>
         <w:lastRenderedPageBreak/>
         <w:pict w14:anchorId="59CB8492">
-          <v:shape id="_x0000_s1036" type="#_x0000_t75" style="position:absolute;margin-left:101pt;margin-top:1in;width:468pt;height:350.9pt;z-index:-25;mso-position-horizontal-relative:page;mso-position-vertical-relative:page" o:allowincell="f">
+          <v:shape id="_x0000_s1036" type="#_x0000_t75" style="position:absolute;margin-left:101pt;margin-top:1in;width:468pt;height:350.9pt;z-index:-22;mso-position-horizontal-relative:page;mso-position-vertical-relative:page" o:allowincell="f">
             <v:imagedata r:id="rId25" o:title=""/>
             <w10:wrap anchorx="page" anchory="page"/>
           </v:shape>
@@ -12949,14 +12609,6 @@
           <w:szCs w:val="28"/>
         </w:rPr>
         <w:tab/>
-      </w:r>
-      <w:r>
-        <w:rPr>
-          <w:rFonts w:ascii="Times New Roman" w:hAnsi="Times New Roman"/>
-          <w:color w:val="000000"/>
-          <w:sz w:val="28"/>
-          <w:szCs w:val="28"/>
-        </w:rPr>
         <w:t>code).</w:t>
       </w:r>
     </w:p>
@@ -12994,7 +12646,7 @@
           <w:noProof/>
         </w:rPr>
         <w:pict w14:anchorId="6FA9AECD">
-          <v:shape id="_x0000_s1035" type="#_x0000_t75" style="position:absolute;margin-left:102pt;margin-top:536.8pt;width:407.7pt;height:142.6pt;z-index:-24;mso-position-horizontal-relative:page;mso-position-vertical-relative:page" o:allowincell="f">
+          <v:shape id="_x0000_s1035" type="#_x0000_t75" style="position:absolute;margin-left:102pt;margin-top:536.8pt;width:407.7pt;height:142.6pt;z-index:-21;mso-position-horizontal-relative:page;mso-position-vertical-relative:page" o:allowincell="f">
             <v:imagedata r:id="rId37" o:title=""/>
             <w10:wrap anchorx="page" anchory="page"/>
           </v:shape>
@@ -13183,7 +12835,7 @@
           <w:noProof/>
         </w:rPr>
         <w:pict w14:anchorId="5BA3DF8A">
-          <v:polyline id="_x0000_s1034" style="position:absolute;z-index:-22;mso-position-horizontal:absolute;mso-position-horizontal-relative:page;mso-position-vertical:absolute;mso-position-vertical-relative:page" points="239.25pt,115.5pt,259.5pt,115.5pt,259.5pt,96.75pt,239.25pt,96.75pt,239.25pt,115.5pt" coordsize="405,375" o:allowincell="f" filled="f" strokecolor="red" strokeweight="2pt">
+          <v:polyline id="_x0000_s1034" style="position:absolute;z-index:-19;mso-position-horizontal:absolute;mso-position-horizontal-relative:page;mso-position-vertical:absolute;mso-position-vertical-relative:page" points="239.25pt,115.5pt,259.5pt,115.5pt,259.5pt,96.75pt,239.25pt,96.75pt,239.25pt,115.5pt" coordsize="405,375" o:allowincell="f" filled="f" strokecolor="red" strokeweight="2pt">
             <v:stroke joinstyle="bevel"/>
             <v:path arrowok="t"/>
             <w10:wrap anchorx="page" anchory="page"/>
@@ -13248,7 +12900,7 @@
           <w:noProof/>
         </w:rPr>
         <w:pict w14:anchorId="4146FDAA">
-          <v:shape id="_x0000_s1032" type="#_x0000_t75" style="position:absolute;margin-left:92.5pt;margin-top:65pt;width:427.3pt;height:259.1pt;z-index:-29;mso-position-horizontal-relative:page;mso-position-vertical-relative:page" o:allowincell="f">
+          <v:shape id="_x0000_s1032" type="#_x0000_t75" style="position:absolute;margin-left:92.5pt;margin-top:65pt;width:427.3pt;height:259.1pt;z-index:-26;mso-position-horizontal-relative:page;mso-position-vertical-relative:page" o:allowincell="f">
             <v:imagedata r:id="rId38" o:title=""/>
             <w10:wrap anchorx="page" anchory="page"/>
           </v:shape>
@@ -13571,7 +13223,7 @@
           <w:noProof/>
         </w:rPr>
         <w:pict w14:anchorId="38C38EB8">
-          <v:shape id="_x0000_s1033" type="#_x0000_t75" style="position:absolute;margin-left:127.1pt;margin-top:505.8pt;width:287.9pt;height:184.8pt;z-index:-30;mso-position-horizontal-relative:page;mso-position-vertical-relative:page" o:allowincell="f">
+          <v:shape id="_x0000_s1033" type="#_x0000_t75" style="position:absolute;margin-left:127.1pt;margin-top:505.8pt;width:287.9pt;height:184.8pt;z-index:-27;mso-position-horizontal-relative:page;mso-position-vertical-relative:page" o:allowincell="f">
             <v:imagedata r:id="rId39" o:title=""/>
             <w10:wrap anchorx="page" anchory="page"/>
           </v:shape>
@@ -13673,7 +13325,7 @@
           <w:noProof/>
         </w:rPr>
         <w:pict w14:anchorId="5B7E2DE9">
-          <v:shape id="_x0000_s1031" type="#_x0000_t75" style="position:absolute;margin-left:131.8pt;margin-top:1in;width:284.4pt;height:178.8pt;z-index:-44;mso-position-horizontal-relative:page;mso-position-vertical-relative:page" o:allowincell="f">
+          <v:shape id="_x0000_s1031" type="#_x0000_t75" style="position:absolute;margin-left:131.8pt;margin-top:1in;width:284.4pt;height:178.8pt;z-index:-41;mso-position-horizontal-relative:page;mso-position-vertical-relative:page" o:allowincell="f">
             <v:imagedata r:id="rId40" o:title=""/>
             <w10:wrap anchorx="page" anchory="page"/>
           </v:shape>
@@ -13840,7 +13492,7 @@
           <w:noProof/>
         </w:rPr>
         <w:pict w14:anchorId="12B4249B">
-          <v:shape id="_x0000_s1030" type="#_x0000_t75" style="position:absolute;margin-left:136.3pt;margin-top:288.15pt;width:248.3pt;height:94pt;z-index:-42;mso-position-horizontal-relative:page;mso-position-vertical-relative:page" o:allowincell="f">
+          <v:shape id="_x0000_s1030" type="#_x0000_t75" style="position:absolute;margin-left:136.3pt;margin-top:288.15pt;width:248.3pt;height:94pt;z-index:-39;mso-position-horizontal-relative:page;mso-position-vertical-relative:page" o:allowincell="f">
             <v:imagedata r:id="rId41" o:title=""/>
             <w10:wrap anchorx="page" anchory="page"/>
           </v:shape>
@@ -14089,7 +13741,7 @@
           <w:noProof/>
         </w:rPr>
         <w:pict w14:anchorId="23ED036F">
-          <v:shape id="_x0000_s1029" type="#_x0000_t75" style="position:absolute;margin-left:1in;margin-top:78.05pt;width:467.8pt;height:292.5pt;z-index:-52;mso-position-horizontal-relative:page;mso-position-vertical-relative:page" o:allowincell="f">
+          <v:shape id="_x0000_s1029" type="#_x0000_t75" style="position:absolute;margin-left:1in;margin-top:78.05pt;width:467.8pt;height:292.5pt;z-index:-49;mso-position-horizontal-relative:page;mso-position-vertical-relative:page" o:allowincell="f">
             <v:imagedata r:id="rId42" o:title=""/>
             <w10:wrap anchorx="page" anchory="page"/>
           </v:shape>
@@ -14348,7 +14000,7 @@
           <w:noProof/>
         </w:rPr>
         <w:pict w14:anchorId="56A98AD8">
-          <v:shape id="_x0000_s1028" type="#_x0000_t75" style="position:absolute;margin-left:68.25pt;margin-top:441.75pt;width:7in;height:278.5pt;z-index:-32;mso-position-horizontal-relative:page;mso-position-vertical-relative:page" o:allowincell="f">
+          <v:shape id="_x0000_s1028" type="#_x0000_t75" style="position:absolute;margin-left:68.25pt;margin-top:441.75pt;width:7in;height:278.5pt;z-index:-29;mso-position-horizontal-relative:page;mso-position-vertical-relative:page" o:allowincell="f">
             <v:imagedata r:id="rId43" o:title=""/>
             <w10:wrap anchorx="page" anchory="page"/>
           </v:shape>
@@ -14362,17 +14014,7 @@
           <w:sz w:val="28"/>
           <w:szCs w:val="28"/>
         </w:rPr>
-        <w:t>21.</w:t>
-      </w:r>
-      <w:r>
-        <w:rPr>
-          <w:rFonts w:ascii="Times New Roman" w:hAnsi="Times New Roman"/>
-          <w:color w:val="000000"/>
-          <w:spacing w:val="-1"/>
-          <w:sz w:val="28"/>
-          <w:szCs w:val="28"/>
-        </w:rPr>
-        <w:t xml:space="preserve"> In the Project Tree, select PMSM FOC </w:t>
+        <w:t xml:space="preserve">21. In the Project Tree, select PMSM FOC </w:t>
       </w:r>
       <w:r>
         <w:rPr>
@@ -14441,7 +14083,7 @@
         </w:rPr>
         <w:lastRenderedPageBreak/>
         <w:pict w14:anchorId="41407249">
-          <v:shape id="_x0000_s1027" type="#_x0000_t75" style="position:absolute;margin-left:101pt;margin-top:470.1pt;width:370.4pt;height:210.4pt;z-index:-31;mso-position-horizontal-relative:page;mso-position-vertical-relative:page" o:allowincell="f">
+          <v:shape id="_x0000_s1027" type="#_x0000_t75" style="position:absolute;margin-left:101pt;margin-top:470.1pt;width:370.4pt;height:210.4pt;z-index:-28;mso-position-horizontal-relative:page;mso-position-vertical-relative:page" o:allowincell="f">
             <v:imagedata r:id="rId44" o:title=""/>
             <w10:wrap anchorx="page" anchory="page"/>
           </v:shape>
@@ -14511,14 +14153,6 @@
           <w:szCs w:val="28"/>
         </w:rPr>
         <w:tab/>
-      </w:r>
-      <w:r>
-        <w:rPr>
-          <w:rFonts w:ascii="Times New Roman" w:hAnsi="Times New Roman"/>
-          <w:color w:val="000000"/>
-          <w:sz w:val="28"/>
-          <w:szCs w:val="28"/>
-        </w:rPr>
         <w:t xml:space="preserve">required speed. Make sure that the Bus Voltage is 24 V. Select </w:t>
       </w:r>
       <w:r>
@@ -14532,14 +14166,6 @@
           <w:szCs w:val="28"/>
         </w:rPr>
         <w:tab/>
-      </w:r>
-      <w:r>
-        <w:rPr>
-          <w:rFonts w:ascii="Times New Roman" w:hAnsi="Times New Roman"/>
-          <w:color w:val="000000"/>
-          <w:sz w:val="28"/>
-          <w:szCs w:val="28"/>
-        </w:rPr>
         <w:t>“Speed” in the project tree on the left to plot the speed.</w:t>
       </w:r>
     </w:p>
@@ -14637,7 +14263,7 @@
           <w:noProof/>
         </w:rPr>
         <w:pict w14:anchorId="606D30FC">
-          <v:shape id="_x0000_s1026" type="#_x0000_t75" style="position:absolute;margin-left:36pt;margin-top:181.75pt;width:7in;height:233.2pt;z-index:-51;mso-position-horizontal-relative:page;mso-position-vertical-relative:page" o:allowincell="f">
+          <v:shape id="_x0000_s1026" type="#_x0000_t75" style="position:absolute;margin-left:36pt;margin-top:181.75pt;width:7in;height:233.2pt;z-index:-48;mso-position-horizontal-relative:page;mso-position-vertical-relative:page" o:allowincell="f">
             <v:imagedata r:id="rId45" o:title=""/>
             <w10:wrap anchorx="page" anchory="page"/>
           </v:shape>
@@ -15363,7 +14989,7 @@
     <w:lsdException w:name="Table Web 2" w:semiHidden="1" w:unhideWhenUsed="1"/>
     <w:lsdException w:name="Table Web 3" w:semiHidden="1" w:unhideWhenUsed="1"/>
     <w:lsdException w:name="Balloon Text" w:semiHidden="1" w:unhideWhenUsed="1"/>
-    <w:lsdException w:name="Table Grid" w:semiHidden="1" w:uiPriority="59" w:unhideWhenUsed="1"/>
+    <w:lsdException w:name="Table Grid" w:uiPriority="59"/>
     <w:lsdException w:name="Table Theme" w:semiHidden="1" w:unhideWhenUsed="1"/>
     <w:lsdException w:name="Placeholder Text" w:semiHidden="1"/>
     <w:lsdException w:name="No Spacing" w:uiPriority="1" w:qFormat="1"/>

</xml_diff>